<commit_message>
Fixes + proto class explanation
</commit_message>
<xml_diff>
--- a/3. Code Inspection Document (working space)/execute.docx
+++ b/3. Code Inspection Document (working space)/execute.docx
@@ -97,23 +97,7 @@
                 <w:i/>
                 <w:szCs w:val="24"/>
               </w:rPr>
-              <w:t>public void execute(</w:t>
-            </w:r>
-            <w:proofErr w:type="spellStart"/>
-            <w:r>
-              <w:rPr>
-                <w:i/>
-                <w:szCs w:val="24"/>
-              </w:rPr>
-              <w:t>AdminCommandContext</w:t>
-            </w:r>
-            <w:proofErr w:type="spellEnd"/>
-            <w:r>
-              <w:rPr>
-                <w:i/>
-                <w:szCs w:val="24"/>
-              </w:rPr>
-              <w:t xml:space="preserve"> context)</w:t>
+              <w:t>public void execute(AdminCommandContext context)</w:t>
             </w:r>
             <w:r>
               <w:rPr>
@@ -175,56 +159,33 @@
               <w:rPr>
                 <w:szCs w:val="24"/>
               </w:rPr>
-              <w:t xml:space="preserve"> actually </w:t>
-            </w:r>
-            <w:proofErr w:type="gramStart"/>
+              <w:t xml:space="preserve"> actually represent the core functionality of the class</w:t>
+            </w:r>
             <w:r>
               <w:rPr>
                 <w:szCs w:val="24"/>
               </w:rPr>
-              <w:t>represent</w:t>
-            </w:r>
-            <w:proofErr w:type="gramEnd"/>
+              <w:t>.</w:t>
+            </w:r>
             <w:r>
               <w:rPr>
                 <w:szCs w:val="24"/>
               </w:rPr>
-              <w:t xml:space="preserve"> the core functionality of the class</w:t>
-            </w:r>
-            <w:r>
-              <w:rPr>
+              <w:t xml:space="preserve"> In fact, </w:t>
+            </w:r>
+            <w:r>
+              <w:rPr>
+                <w:i/>
                 <w:szCs w:val="24"/>
               </w:rPr>
-              <w:t>.</w:t>
-            </w:r>
-            <w:r>
-              <w:rPr>
+              <w:t>execute</w:t>
+            </w:r>
+            <w:r>
+              <w:rPr>
+                <w:i/>
                 <w:szCs w:val="24"/>
               </w:rPr>
-              <w:t xml:space="preserve"> In fact, </w:t>
-            </w:r>
-            <w:proofErr w:type="gramStart"/>
-            <w:r>
-              <w:rPr>
-                <w:i/>
-                <w:szCs w:val="24"/>
-              </w:rPr>
-              <w:t>execute</w:t>
-            </w:r>
-            <w:r>
-              <w:rPr>
-                <w:i/>
-                <w:szCs w:val="24"/>
-              </w:rPr>
-              <w:t>(</w:t>
-            </w:r>
-            <w:proofErr w:type="gramEnd"/>
-            <w:r>
-              <w:rPr>
-                <w:i/>
-                <w:szCs w:val="24"/>
-              </w:rPr>
-              <w:t>…)</w:t>
+              <w:t>(…)</w:t>
             </w:r>
             <w:r>
               <w:rPr>
@@ -264,81 +225,63 @@
               </w:rPr>
               <w:t xml:space="preserve">and </w:t>
             </w:r>
-            <w:proofErr w:type="spellStart"/>
             <w:r>
               <w:rPr>
                 <w:i/>
                 <w:szCs w:val="24"/>
               </w:rPr>
-              <w:t>i</w:t>
-            </w:r>
-            <w:proofErr w:type="spellEnd"/>
-            <w:r>
-              <w:rPr>
-                <w:i/>
+              <w:t xml:space="preserve">i </w:t>
+            </w:r>
+            <w:r>
+              <w:rPr>
                 <w:szCs w:val="24"/>
               </w:rPr>
-              <w:t xml:space="preserve"> </w:t>
+              <w:t xml:space="preserve">are respectively </w:t>
             </w:r>
             <w:r>
               <w:rPr>
                 <w:szCs w:val="24"/>
               </w:rPr>
-              <w:t xml:space="preserve">are respectively </w:t>
+              <w:t>declared</w:t>
             </w:r>
             <w:r>
               <w:rPr>
                 <w:szCs w:val="24"/>
               </w:rPr>
-              <w:t>declared</w:t>
-            </w:r>
-            <w:r>
-              <w:rPr>
+              <w:t xml:space="preserve"> in line 225 and 235. </w:t>
+            </w:r>
+            <w:r>
+              <w:rPr>
+                <w:i/>
                 <w:szCs w:val="24"/>
               </w:rPr>
-              <w:t xml:space="preserve"> in line 225 and 235. </w:t>
-            </w:r>
-            <w:r>
-              <w:rPr>
-                <w:i/>
+              <w:t>j</w:t>
+            </w:r>
+            <w:r>
+              <w:rPr>
                 <w:szCs w:val="24"/>
               </w:rPr>
-              <w:t>j</w:t>
-            </w:r>
-            <w:r>
-              <w:rPr>
+              <w:t xml:space="preserve"> scope is limited to the </w:t>
+            </w:r>
+            <w:r>
+              <w:rPr>
+                <w:i/>
                 <w:szCs w:val="24"/>
               </w:rPr>
-              <w:t xml:space="preserve"> scope is limited to the </w:t>
-            </w:r>
-            <w:r>
-              <w:rPr>
-                <w:i/>
+              <w:t>for</w:t>
+            </w:r>
+            <w:r>
+              <w:rPr>
                 <w:szCs w:val="24"/>
               </w:rPr>
-              <w:t>for</w:t>
-            </w:r>
-            <w:r>
-              <w:rPr>
+              <w:t xml:space="preserve"> block between lines 225 and 230 and it is used as a counter variable to scan an array. </w:t>
+            </w:r>
+            <w:r>
+              <w:rPr>
+                <w:i/>
                 <w:szCs w:val="24"/>
               </w:rPr>
-              <w:t xml:space="preserve"> block between lines 225 and 230 and it is used as a counter variable to scan an array. </w:t>
-            </w:r>
-            <w:proofErr w:type="spellStart"/>
-            <w:r>
-              <w:rPr>
-                <w:i/>
-                <w:szCs w:val="24"/>
-              </w:rPr>
-              <w:t>i</w:t>
-            </w:r>
-            <w:proofErr w:type="spellEnd"/>
-            <w:r>
-              <w:rPr>
-                <w:i/>
-                <w:szCs w:val="24"/>
-              </w:rPr>
-              <w:t xml:space="preserve"> </w:t>
+              <w:t xml:space="preserve">i </w:t>
             </w:r>
             <w:r>
               <w:rPr>
@@ -440,7 +383,6 @@
               </w:rPr>
               <w:t xml:space="preserve">The attributes are all in </w:t>
             </w:r>
-            <w:proofErr w:type="spellStart"/>
             <w:r>
               <w:rPr>
                 <w:i/>
@@ -448,7 +390,6 @@
               </w:rPr>
               <w:t>CamelCase</w:t>
             </w:r>
-            <w:proofErr w:type="spellEnd"/>
             <w:r>
               <w:rPr>
                 <w:szCs w:val="24"/>
@@ -863,14 +804,12 @@
             <w:r>
               <w:t xml:space="preserve"> initialization (137) from </w:t>
             </w:r>
-            <w:proofErr w:type="spellStart"/>
             <w:r>
               <w:rPr>
                 <w:i/>
               </w:rPr>
               <w:t>applicationName</w:t>
             </w:r>
-            <w:proofErr w:type="spellEnd"/>
             <w:r>
               <w:t xml:space="preserve"> initialization (139);</w:t>
             </w:r>
@@ -1015,14 +954,12 @@
             <w:r>
               <w:t xml:space="preserve"> separates </w:t>
             </w:r>
-            <w:proofErr w:type="spellStart"/>
             <w:r>
               <w:rPr>
                 <w:i/>
               </w:rPr>
               <w:t>appInfo</w:t>
             </w:r>
-            <w:proofErr w:type="spellEnd"/>
             <w:r>
               <w:rPr>
                 <w:i/>
@@ -1143,19 +1080,11 @@
             <w:r>
               <w:t xml:space="preserve">separates </w:t>
             </w:r>
-            <w:proofErr w:type="spellStart"/>
-            <w:r>
-              <w:rPr>
-                <w:i/>
-              </w:rPr>
-              <w:t>subComponents</w:t>
-            </w:r>
-            <w:proofErr w:type="spellEnd"/>
-            <w:r>
-              <w:rPr>
-                <w:i/>
-              </w:rPr>
-              <w:t xml:space="preserve"> </w:t>
+            <w:r>
+              <w:rPr>
+                <w:i/>
+              </w:rPr>
+              <w:t xml:space="preserve">subComponents </w:t>
             </w:r>
             <w:r>
               <w:t>declaration (183) from the closing bracket of code block 176-181;</w:t>
@@ -1179,19 +1108,11 @@
             <w:r>
               <w:t xml:space="preserve">separates </w:t>
             </w:r>
-            <w:proofErr w:type="spellStart"/>
-            <w:r>
-              <w:rPr>
-                <w:i/>
-              </w:rPr>
-              <w:t>subComponentsMap</w:t>
-            </w:r>
-            <w:proofErr w:type="spellEnd"/>
-            <w:r>
-              <w:rPr>
-                <w:i/>
-              </w:rPr>
-              <w:t xml:space="preserve"> </w:t>
+            <w:r>
+              <w:rPr>
+                <w:i/>
+              </w:rPr>
+              <w:t xml:space="preserve">subComponentsMap </w:t>
             </w:r>
             <w:r>
               <w:t xml:space="preserve">initialization </w:t>
@@ -1234,19 +1155,11 @@
             <w:r>
               <w:t xml:space="preserve">separates </w:t>
             </w:r>
-            <w:proofErr w:type="spellStart"/>
-            <w:r>
-              <w:rPr>
-                <w:i/>
-              </w:rPr>
-              <w:t>subModuleInfos</w:t>
-            </w:r>
-            <w:proofErr w:type="spellEnd"/>
-            <w:r>
-              <w:rPr>
-                <w:i/>
-              </w:rPr>
-              <w:t xml:space="preserve"> </w:t>
+            <w:r>
+              <w:rPr>
+                <w:i/>
+              </w:rPr>
+              <w:t xml:space="preserve">subModuleInfos </w:t>
             </w:r>
             <w:r>
               <w:t xml:space="preserve">initialization (208) from the closing bracket of code block </w:t>
@@ -1270,19 +1183,11 @@
             <w:r>
               <w:t xml:space="preserve"> separates closing bracket of code block 209-211 from </w:t>
             </w:r>
-            <w:proofErr w:type="spellStart"/>
-            <w:r>
-              <w:rPr>
-                <w:i/>
-              </w:rPr>
-              <w:t>longestValue</w:t>
-            </w:r>
-            <w:proofErr w:type="spellEnd"/>
-            <w:r>
-              <w:rPr>
-                <w:i/>
-              </w:rPr>
-              <w:t xml:space="preserve"> </w:t>
+            <w:r>
+              <w:rPr>
+                <w:i/>
+              </w:rPr>
+              <w:t xml:space="preserve">longestValue </w:t>
             </w:r>
             <w:r>
               <w:t>initialization;</w:t>
@@ -1406,29 +1311,21 @@
               <w:t xml:space="preserve">. </w:t>
             </w:r>
             <w:r>
-              <w:t xml:space="preserve">For </w:t>
-            </w:r>
-            <w:proofErr w:type="gramStart"/>
-            <w:r>
-              <w:t>example</w:t>
-            </w:r>
-            <w:proofErr w:type="gramEnd"/>
+              <w:t xml:space="preserve">For example </w:t>
+            </w:r>
+            <w:r>
+              <w:t>at</w:t>
+            </w:r>
+            <w:r>
+              <w:t xml:space="preserve"> line 202 </w:t>
+            </w:r>
+            <w:r>
+              <w:t>the first two</w:t>
+            </w:r>
             <w:r>
               <w:t xml:space="preserve"> </w:t>
             </w:r>
             <w:r>
-              <w:t>at</w:t>
-            </w:r>
-            <w:r>
-              <w:t xml:space="preserve"> line 202 </w:t>
-            </w:r>
-            <w:r>
-              <w:t>the first two</w:t>
-            </w:r>
-            <w:r>
-              <w:t xml:space="preserve"> </w:t>
-            </w:r>
-            <w:r>
               <w:t xml:space="preserve">string </w:t>
             </w:r>
             <w:r>
@@ -1455,73 +1352,31 @@
                 <w:i/>
               </w:rPr>
             </w:pPr>
-            <w:proofErr w:type="spellStart"/>
-            <w:proofErr w:type="gramStart"/>
-            <w:r>
-              <w:rPr>
-                <w:i/>
-              </w:rPr>
-              <w:t>getLocalString</w:t>
-            </w:r>
-            <w:proofErr w:type="spellEnd"/>
-            <w:r>
-              <w:rPr>
-                <w:i/>
-              </w:rPr>
-              <w:t>(</w:t>
-            </w:r>
-            <w:proofErr w:type="gramEnd"/>
+            <w:r>
+              <w:rPr>
+                <w:i/>
+              </w:rPr>
+              <w:t>getLocalString(</w:t>
+            </w:r>
             <w:r>
               <w:rPr>
                 <w:i/>
                 <w:color w:val="5B9BD5" w:themeColor="accent1"/>
               </w:rPr>
-              <w:t>"</w:t>
-            </w:r>
-            <w:proofErr w:type="spellStart"/>
+              <w:t>"listsubcomponents.invalidtype"</w:t>
+            </w:r>
+            <w:r>
+              <w:rPr>
+                <w:i/>
+              </w:rPr>
+              <w:t xml:space="preserve">, </w:t>
+            </w:r>
             <w:r>
               <w:rPr>
                 <w:i/>
                 <w:color w:val="5B9BD5" w:themeColor="accent1"/>
               </w:rPr>
-              <w:t>listsubcomponents.invalidtype</w:t>
-            </w:r>
-            <w:proofErr w:type="spellEnd"/>
-            <w:r>
-              <w:rPr>
-                <w:i/>
-                <w:color w:val="5B9BD5" w:themeColor="accent1"/>
-              </w:rPr>
-              <w:t>"</w:t>
-            </w:r>
-            <w:r>
-              <w:rPr>
-                <w:i/>
-              </w:rPr>
-              <w:t xml:space="preserve">, </w:t>
-            </w:r>
-            <w:r>
-              <w:rPr>
-                <w:i/>
-                <w:color w:val="5B9BD5" w:themeColor="accent1"/>
-              </w:rPr>
-              <w:t xml:space="preserve">"The type option has invalid value {0}. It should have a value of servlets or </w:t>
-            </w:r>
-            <w:proofErr w:type="spellStart"/>
-            <w:r>
-              <w:rPr>
-                <w:i/>
-                <w:color w:val="5B9BD5" w:themeColor="accent1"/>
-              </w:rPr>
-              <w:t>ejbs</w:t>
-            </w:r>
-            <w:proofErr w:type="spellEnd"/>
-            <w:r>
-              <w:rPr>
-                <w:i/>
-                <w:color w:val="5B9BD5" w:themeColor="accent1"/>
-              </w:rPr>
-              <w:t>."</w:t>
+              <w:t>"The type option has invalid value {0}. It should have a value of servlets or ejbs."</w:t>
             </w:r>
             <w:r>
               <w:rPr>
@@ -1562,22 +1417,12 @@
               <w:pStyle w:val="ListParagraph"/>
               <w:jc w:val="center"/>
             </w:pPr>
-            <w:proofErr w:type="spellStart"/>
-            <w:proofErr w:type="gramStart"/>
-            <w:r>
-              <w:rPr>
-                <w:i/>
-              </w:rPr>
-              <w:t>getLocalString</w:t>
-            </w:r>
-            <w:proofErr w:type="spellEnd"/>
-            <w:r>
-              <w:rPr>
-                <w:i/>
-              </w:rPr>
-              <w:t>(</w:t>
-            </w:r>
-            <w:proofErr w:type="gramEnd"/>
+            <w:r>
+              <w:rPr>
+                <w:i/>
+              </w:rPr>
+              <w:t>getLocalString(</w:t>
+            </w:r>
             <w:r>
               <w:rPr>
                 <w:i/>
@@ -1649,15 +1494,7 @@
               <w:jc w:val="both"/>
             </w:pPr>
             <w:r>
-              <w:t xml:space="preserve">Length of line 253 exceeds 120. In this case we think that would be better to reduce the level of nesting and </w:t>
-            </w:r>
-            <w:proofErr w:type="spellStart"/>
-            <w:r>
-              <w:t>cyclomatic</w:t>
-            </w:r>
-            <w:proofErr w:type="spellEnd"/>
-            <w:r>
-              <w:t xml:space="preserve"> complexity, maybe delegating some operations to a new method.</w:t>
+              <w:t>Length of line 253 exceeds 120. In this case we think that would be better to reduce the level of nesting and cyclomatic complexity, maybe delegating some operations to a new method.</w:t>
             </w:r>
           </w:p>
         </w:tc>
@@ -1792,35 +1629,7 @@
               <w:rPr>
                 <w:color w:val="70AD47" w:themeColor="accent6"/>
               </w:rPr>
-              <w:t xml:space="preserve">the type </w:t>
-            </w:r>
-            <w:proofErr w:type="spellStart"/>
-            <w:r>
-              <w:rPr>
-                <w:color w:val="70AD47" w:themeColor="accent6"/>
-              </w:rPr>
-              <w:t>param</w:t>
-            </w:r>
-            <w:proofErr w:type="spellEnd"/>
-            <w:r>
-              <w:rPr>
-                <w:color w:val="70AD47" w:themeColor="accent6"/>
-              </w:rPr>
-              <w:t xml:space="preserve"> can only have values "</w:t>
-            </w:r>
-            <w:proofErr w:type="spellStart"/>
-            <w:r>
-              <w:rPr>
-                <w:color w:val="70AD47" w:themeColor="accent6"/>
-              </w:rPr>
-              <w:t>ejbs</w:t>
-            </w:r>
-            <w:proofErr w:type="spellEnd"/>
-            <w:r>
-              <w:rPr>
-                <w:color w:val="70AD47" w:themeColor="accent6"/>
-              </w:rPr>
-              <w:t>" and "servlets"</w:t>
+              <w:t>the type param can only have values "ejbs" and "servlets"</w:t>
             </w:r>
           </w:p>
           <w:p>
@@ -2141,27 +1950,14 @@
                 <w:i/>
               </w:rPr>
             </w:pPr>
-            <w:proofErr w:type="spellStart"/>
-            <w:r>
-              <w:rPr>
-                <w:i/>
-              </w:rPr>
-              <w:t>subComponents</w:t>
-            </w:r>
-            <w:proofErr w:type="spellEnd"/>
-            <w:r>
-              <w:rPr>
-                <w:i/>
-              </w:rPr>
-              <w:t xml:space="preserve"> </w:t>
-            </w:r>
-            <w:proofErr w:type="gramStart"/>
-            <w:r>
-              <w:t>is</w:t>
-            </w:r>
-            <w:proofErr w:type="gramEnd"/>
-            <w:r>
-              <w:t xml:space="preserve"> declared and not initialized at line 184. The initialization depends upon following code lines.</w:t>
+            <w:r>
+              <w:rPr>
+                <w:i/>
+              </w:rPr>
+              <w:t xml:space="preserve">subComponents </w:t>
+            </w:r>
+            <w:r>
+              <w:t>is declared and not initialized at line 184. The initialization depends upon following code lines.</w:t>
             </w:r>
           </w:p>
           <w:p>
@@ -2236,27 +2032,14 @@
             <w:r>
               <w:t xml:space="preserve">For example, variable </w:t>
             </w:r>
-            <w:proofErr w:type="spellStart"/>
-            <w:r>
-              <w:rPr>
-                <w:i/>
-              </w:rPr>
-              <w:t>subComponents</w:t>
-            </w:r>
-            <w:proofErr w:type="spellEnd"/>
-            <w:r>
-              <w:rPr>
-                <w:i/>
-              </w:rPr>
-              <w:t xml:space="preserve"> </w:t>
-            </w:r>
-            <w:proofErr w:type="gramStart"/>
-            <w:r>
-              <w:t>is</w:t>
-            </w:r>
-            <w:proofErr w:type="gramEnd"/>
-            <w:r>
-              <w:t xml:space="preserve"> declared at line 183. A </w:t>
+            <w:r>
+              <w:rPr>
+                <w:i/>
+              </w:rPr>
+              <w:t xml:space="preserve">subComponents </w:t>
+            </w:r>
+            <w:r>
+              <w:t xml:space="preserve">is declared at line 183. A </w:t>
             </w:r>
             <w:r>
               <w:rPr>
@@ -2276,36 +2059,20 @@
             <w:r>
               <w:t xml:space="preserve">can terminate before declaring </w:t>
             </w:r>
-            <w:proofErr w:type="spellStart"/>
-            <w:r>
-              <w:rPr>
-                <w:i/>
-              </w:rPr>
-              <w:t>subComponents</w:t>
-            </w:r>
-            <w:proofErr w:type="spellEnd"/>
-            <w:r>
-              <w:rPr>
-                <w:i/>
-              </w:rPr>
-              <w:t>.</w:t>
+            <w:r>
+              <w:rPr>
+                <w:i/>
+              </w:rPr>
+              <w:t>subComponents.</w:t>
             </w:r>
             <w:r>
               <w:t xml:space="preserve"> But </w:t>
             </w:r>
-            <w:proofErr w:type="spellStart"/>
-            <w:r>
-              <w:rPr>
-                <w:i/>
-              </w:rPr>
-              <w:t>subComponents</w:t>
-            </w:r>
-            <w:proofErr w:type="spellEnd"/>
-            <w:r>
-              <w:rPr>
-                <w:i/>
-              </w:rPr>
-              <w:t xml:space="preserve"> </w:t>
+            <w:r>
+              <w:rPr>
+                <w:i/>
+              </w:rPr>
+              <w:t xml:space="preserve">subComponents </w:t>
             </w:r>
             <w:r>
               <w:t>variable is actually used only from line 187.</w:t>
@@ -2457,14 +2224,12 @@
             <w:r>
               <w:t xml:space="preserve"> line 213 </w:t>
             </w:r>
-            <w:proofErr w:type="spellStart"/>
             <w:r>
               <w:rPr>
                 <w:i/>
               </w:rPr>
               <w:t>longestValue</w:t>
             </w:r>
-            <w:proofErr w:type="spellEnd"/>
             <w:r>
               <w:t xml:space="preserve"> is declared as an array of two elements. </w:t>
             </w:r>
@@ -2480,41 +2245,23 @@
             <w:r>
               <w:t xml:space="preserve"> </w:t>
             </w:r>
-            <w:proofErr w:type="spellStart"/>
             <w:r>
               <w:rPr>
                 <w:i/>
               </w:rPr>
               <w:t>longestValue</w:t>
             </w:r>
-            <w:proofErr w:type="spellEnd"/>
             <w:r>
               <w:t xml:space="preserve"> valid position are accessed. In fact </w:t>
             </w:r>
             <w:r>
               <w:t xml:space="preserve">on lines 216 and 217 </w:t>
             </w:r>
-            <w:proofErr w:type="spellStart"/>
-            <w:proofErr w:type="gramStart"/>
-            <w:r>
-              <w:rPr>
-                <w:i/>
-              </w:rPr>
-              <w:t>longestValue</w:t>
-            </w:r>
-            <w:proofErr w:type="spellEnd"/>
-            <w:r>
-              <w:rPr>
-                <w:i/>
-              </w:rPr>
-              <w:t>[</w:t>
-            </w:r>
-            <w:proofErr w:type="gramEnd"/>
-            <w:r>
-              <w:rPr>
-                <w:i/>
-              </w:rPr>
-              <w:t>0]</w:t>
+            <w:r>
+              <w:rPr>
+                <w:i/>
+              </w:rPr>
+              <w:t>longestValue[0]</w:t>
             </w:r>
             <w:r>
               <w:t xml:space="preserve"> is accessed (that is, the position with index 0)</w:t>
@@ -2525,19 +2272,11 @@
             <w:r>
               <w:t xml:space="preserve">and on lines 220 and 221 </w:t>
             </w:r>
-            <w:proofErr w:type="spellStart"/>
-            <w:r>
-              <w:rPr>
-                <w:i/>
-              </w:rPr>
-              <w:t>longestValue</w:t>
-            </w:r>
-            <w:proofErr w:type="spellEnd"/>
-            <w:r>
-              <w:rPr>
-                <w:i/>
-              </w:rPr>
-              <w:t>[1]</w:t>
+            <w:r>
+              <w:rPr>
+                <w:i/>
+              </w:rPr>
+              <w:t>longestValue[1]</w:t>
             </w:r>
             <w:r>
               <w:t xml:space="preserve"> is accessed. During the </w:t>
@@ -2566,19 +2305,11 @@
             <w:r>
               <w:t xml:space="preserve">assumes integer value of 0 and 1. So statement </w:t>
             </w:r>
-            <w:proofErr w:type="spellStart"/>
-            <w:r>
-              <w:rPr>
-                <w:i/>
-              </w:rPr>
-              <w:t>longestValue</w:t>
-            </w:r>
-            <w:proofErr w:type="spellEnd"/>
-            <w:r>
-              <w:rPr>
-                <w:i/>
-              </w:rPr>
-              <w:t>[j]</w:t>
+            <w:r>
+              <w:rPr>
+                <w:i/>
+              </w:rPr>
+              <w:t>longestValue[j]</w:t>
             </w:r>
             <w:r>
               <w:t xml:space="preserve"> doesn’t cause overflow/underflow.</w:t>
@@ -2775,8 +2506,6 @@
               </w:rPr>
               <w:t>Output Format</w:t>
             </w:r>
-            <w:bookmarkStart w:id="0" w:name="_GoBack"/>
-            <w:bookmarkEnd w:id="0"/>
           </w:p>
         </w:tc>
         <w:tc>
@@ -2802,37 +2531,19 @@
               <w:t xml:space="preserve">execute </w:t>
             </w:r>
             <w:r>
-              <w:t xml:space="preserve">is able to call method of the injected implementation of </w:t>
-            </w:r>
-            <w:proofErr w:type="spellStart"/>
-            <w:r>
-              <w:rPr>
-                <w:i/>
-              </w:rPr>
-              <w:t>ActionReport</w:t>
-            </w:r>
-            <w:proofErr w:type="spellEnd"/>
-            <w:r>
-              <w:rPr>
-                <w:i/>
-              </w:rPr>
-              <w:t xml:space="preserve"> </w:t>
-            </w:r>
-            <w:proofErr w:type="spellStart"/>
-            <w:proofErr w:type="gramStart"/>
-            <w:r>
-              <w:rPr>
-                <w:i/>
-              </w:rPr>
-              <w:t>context.getActionReport</w:t>
-            </w:r>
-            <w:proofErr w:type="spellEnd"/>
-            <w:proofErr w:type="gramEnd"/>
-            <w:r>
-              <w:rPr>
-                <w:i/>
-              </w:rPr>
-              <w:t xml:space="preserve">() </w:t>
+              <w:t>is able to call method</w:t>
+            </w:r>
+            <w:r>
+              <w:t>s</w:t>
+            </w:r>
+            <w:r>
+              <w:t xml:space="preserve"> of the injected implementation of </w:t>
+            </w:r>
+            <w:r>
+              <w:rPr>
+                <w:i/>
+              </w:rPr>
+              <w:t xml:space="preserve">ActionReport context.getActionReport() </w:t>
             </w:r>
             <w:r>
               <w:t xml:space="preserve">(see </w:t>
@@ -2841,13 +2552,53 @@
               <w:rPr>
                 <w:color w:val="C00000"/>
               </w:rPr>
-              <w:t xml:space="preserve">ASDASD for details) </w:t>
+              <w:t>ASDASD for details)</w:t>
+            </w:r>
+            <w:r>
+              <w:rPr>
+                <w:color w:val="C00000"/>
+              </w:rPr>
+              <w:t xml:space="preserve">. </w:t>
             </w:r>
             <w:r>
               <w:rPr>
                 <w:color w:val="000000" w:themeColor="text1"/>
               </w:rPr>
-              <w:t>to report its execution to the originator of the action.</w:t>
+              <w:t xml:space="preserve">Every possible error is then communicated to the originator of the action (using </w:t>
+            </w:r>
+            <w:r>
+              <w:rPr>
+                <w:i/>
+                <w:color w:val="000000" w:themeColor="text1"/>
+              </w:rPr>
+              <w:t xml:space="preserve">report.setMessage </w:t>
+            </w:r>
+            <w:r>
+              <w:rPr>
+                <w:color w:val="000000" w:themeColor="text1"/>
+              </w:rPr>
+              <w:t xml:space="preserve">and </w:t>
+            </w:r>
+            <w:r>
+              <w:rPr>
+                <w:i/>
+                <w:color w:val="000000" w:themeColor="text1"/>
+              </w:rPr>
+              <w:t xml:space="preserve">report.setActionMethod </w:t>
+            </w:r>
+            <w:r>
+              <w:rPr>
+                <w:color w:val="000000" w:themeColor="text1"/>
+              </w:rPr>
+              <w:t>methods)</w:t>
+            </w:r>
+            <w:bookmarkStart w:id="0" w:name="_GoBack"/>
+            <w:bookmarkEnd w:id="0"/>
+            <w:r>
+              <w:rPr>
+                <w:color w:val="000000" w:themeColor="text1"/>
+              </w:rPr>
+              <w:t>.</w:t>
             </w:r>
           </w:p>
           <w:p>
@@ -3043,14 +2794,12 @@
             <w:r>
               <w:t xml:space="preserve">There’s only one try/catch block (144-150). </w:t>
             </w:r>
-            <w:proofErr w:type="spellStart"/>
             <w:r>
               <w:rPr>
                 <w:i/>
               </w:rPr>
               <w:t>applicationName</w:t>
             </w:r>
-            <w:proofErr w:type="spellEnd"/>
             <w:r>
               <w:t xml:space="preserve"> should be composed by the application name and the version identifier, separated by </w:t>
             </w:r>
@@ -3063,67 +2812,39 @@
             <w:r>
               <w:t xml:space="preserve"> So </w:t>
             </w:r>
-            <w:proofErr w:type="spellStart"/>
-            <w:r>
-              <w:rPr>
-                <w:i/>
-              </w:rPr>
-              <w:t>checkIdentifier</w:t>
-            </w:r>
-            <w:proofErr w:type="spellEnd"/>
-            <w:r>
-              <w:rPr>
-                <w:i/>
-              </w:rPr>
-              <w:t>(</w:t>
-            </w:r>
-            <w:proofErr w:type="spellStart"/>
+            <w:r>
+              <w:rPr>
+                <w:i/>
+              </w:rPr>
+              <w:t>checkIdentifier(applicationName)</w:t>
+            </w:r>
+            <w:r>
+              <w:t xml:space="preserve"> method of </w:t>
+            </w:r>
+            <w:r>
+              <w:rPr>
+                <w:i/>
+              </w:rPr>
+              <w:t>VersioningUtils</w:t>
+            </w:r>
+            <w:r>
+              <w:t xml:space="preserve"> class is called to check if </w:t>
+            </w:r>
             <w:r>
               <w:rPr>
                 <w:i/>
               </w:rPr>
               <w:t>applicationName</w:t>
             </w:r>
-            <w:proofErr w:type="spellEnd"/>
-            <w:r>
-              <w:rPr>
-                <w:i/>
-              </w:rPr>
-              <w:t>)</w:t>
-            </w:r>
-            <w:r>
-              <w:t xml:space="preserve"> method of </w:t>
-            </w:r>
-            <w:proofErr w:type="spellStart"/>
-            <w:r>
-              <w:rPr>
-                <w:i/>
-              </w:rPr>
-              <w:t>VersioningUtils</w:t>
-            </w:r>
-            <w:proofErr w:type="spellEnd"/>
-            <w:r>
-              <w:t xml:space="preserve"> class is called to check if </w:t>
-            </w:r>
-            <w:proofErr w:type="spellStart"/>
-            <w:r>
-              <w:rPr>
-                <w:i/>
-              </w:rPr>
-              <w:t>applicationName</w:t>
-            </w:r>
-            <w:proofErr w:type="spellEnd"/>
             <w:r>
               <w:t xml:space="preserve"> is syntactically correct. If not </w:t>
             </w:r>
-            <w:proofErr w:type="spellStart"/>
             <w:r>
               <w:rPr>
                 <w:i/>
               </w:rPr>
               <w:t>VersioningSyntaxException</w:t>
             </w:r>
-            <w:proofErr w:type="spellEnd"/>
             <w:r>
               <w:t xml:space="preserve"> </w:t>
             </w:r>
@@ -3228,19 +2949,11 @@
               <w:pStyle w:val="ListParagraph"/>
               <w:jc w:val="both"/>
             </w:pPr>
-            <w:proofErr w:type="spellStart"/>
-            <w:r>
-              <w:rPr>
-                <w:i/>
-              </w:rPr>
-              <w:t>subComponents.entrySet</w:t>
-            </w:r>
-            <w:proofErr w:type="spellEnd"/>
-            <w:r>
-              <w:rPr>
-                <w:i/>
-              </w:rPr>
-              <w:t>()</w:t>
+            <w:r>
+              <w:rPr>
+                <w:i/>
+              </w:rPr>
+              <w:t>subComponents.entrySet()</w:t>
             </w:r>
             <w:r>
               <w:rPr>
@@ -3263,14 +2976,12 @@
             <w:r>
               <w:t xml:space="preserve"> will scan a limited number of elements </w:t>
             </w:r>
-            <w:proofErr w:type="spellStart"/>
             <w:r>
               <w:rPr>
                 <w:i/>
               </w:rPr>
               <w:t>Map.Entry</w:t>
             </w:r>
-            <w:proofErr w:type="spellEnd"/>
             <w:r>
               <w:t>.</w:t>
             </w:r>
@@ -3368,19 +3079,11 @@
             <w:r>
               <w:t xml:space="preserve">Similar to the block 214-223, </w:t>
             </w:r>
-            <w:proofErr w:type="spellStart"/>
-            <w:r>
-              <w:rPr>
-                <w:i/>
-              </w:rPr>
-              <w:t>subComponents.keySet</w:t>
-            </w:r>
-            <w:proofErr w:type="spellEnd"/>
-            <w:r>
-              <w:rPr>
-                <w:i/>
-              </w:rPr>
-              <w:t>()</w:t>
+            <w:r>
+              <w:rPr>
+                <w:i/>
+              </w:rPr>
+              <w:t>subComponents.keySet()</w:t>
             </w:r>
             <w:r>
               <w:t xml:space="preserve"> is a finite set. </w:t>
@@ -3449,7 +3152,6 @@
             <w:r>
               <w:t xml:space="preserve"> files (for example </w:t>
             </w:r>
-            <w:proofErr w:type="spellStart"/>
             <w:r>
               <w:rPr>
                 <w:i/>
@@ -3457,18 +3159,15 @@
               </w:rPr>
               <w:t>LocalStringManagerImpl</w:t>
             </w:r>
-            <w:proofErr w:type="spellEnd"/>
             <w:r>
               <w:t xml:space="preserve"> class looks for </w:t>
             </w:r>
-            <w:proofErr w:type="spellStart"/>
             <w:r>
               <w:rPr>
                 <w:i/>
               </w:rPr>
               <w:t>LocalString.properties</w:t>
             </w:r>
-            <w:proofErr w:type="spellEnd"/>
             <w:r>
               <w:t>)</w:t>
             </w:r>

</xml_diff>

<commit_message>
Fixes. missing only one collection analysis
</commit_message>
<xml_diff>
--- a/3. Code Inspection Document (working space)/execute.docx
+++ b/3. Code Inspection Document (working space)/execute.docx
@@ -1658,14 +1658,26 @@
                 <w:numId w:val="8"/>
               </w:numPr>
               <w:jc w:val="both"/>
-            </w:pPr>
-            <w:r>
+              <w:rPr>
+                <w:color w:val="C00000"/>
+              </w:rPr>
+            </w:pPr>
+            <w:r>
+              <w:rPr>
+                <w:color w:val="C00000"/>
+              </w:rPr>
               <w:t>Lines 242,</w:t>
             </w:r>
             <w:r>
+              <w:rPr>
+                <w:color w:val="C00000"/>
+              </w:rPr>
               <w:t xml:space="preserve"> </w:t>
             </w:r>
             <w:r>
+              <w:rPr>
+                <w:color w:val="C00000"/>
+              </w:rPr>
               <w:t>243</w:t>
             </w:r>
           </w:p>
@@ -1674,12 +1686,12 @@
               <w:pStyle w:val="ListParagraph"/>
               <w:jc w:val="both"/>
               <w:rPr>
-                <w:color w:val="70AD47" w:themeColor="accent6"/>
-              </w:rPr>
-            </w:pPr>
-            <w:r>
-              <w:rPr>
-                <w:color w:val="70AD47" w:themeColor="accent6"/>
+                <w:color w:val="C00000"/>
+              </w:rPr>
+            </w:pPr>
+            <w:r>
+              <w:rPr>
+                <w:color w:val="C00000"/>
               </w:rPr>
               <w:t xml:space="preserve">// we use the property mechanism to provide </w:t>
             </w:r>
@@ -1689,12 +1701,12 @@
               <w:pStyle w:val="ListParagraph"/>
               <w:jc w:val="both"/>
               <w:rPr>
-                <w:color w:val="70AD47" w:themeColor="accent6"/>
-              </w:rPr>
-            </w:pPr>
-            <w:r>
-              <w:rPr>
-                <w:color w:val="70AD47" w:themeColor="accent6"/>
+                <w:color w:val="C00000"/>
+              </w:rPr>
+            </w:pPr>
+            <w:r>
+              <w:rPr>
+                <w:color w:val="C00000"/>
               </w:rPr>
               <w:t>// support for JSR88 client</w:t>
             </w:r>
@@ -1703,18 +1715,15 @@
             <w:pPr>
               <w:pStyle w:val="ListParagraph"/>
               <w:jc w:val="both"/>
-            </w:pPr>
-            <w:r>
-              <w:rPr>
-                <w:color w:val="FF0000"/>
-              </w:rPr>
-              <w:t>WIP</w:t>
-            </w:r>
-            <w:r>
-              <w:rPr>
-                <w:color w:val="FF0000"/>
-              </w:rPr>
-              <w:t xml:space="preserve"> BOH!</w:t>
+              <w:rPr>
+                <w:color w:val="C00000"/>
+              </w:rPr>
+            </w:pPr>
+            <w:r>
+              <w:rPr>
+                <w:color w:val="C00000"/>
+              </w:rPr>
+              <w:t>we won’t go in details</w:t>
             </w:r>
           </w:p>
           <w:p>
@@ -1876,12 +1885,6 @@
             <w:r>
               <w:t xml:space="preserve">. </w:t>
             </w:r>
-          </w:p>
-          <w:p>
-            <w:pPr>
-              <w:pStyle w:val="ListParagraph"/>
-              <w:jc w:val="both"/>
-            </w:pPr>
           </w:p>
         </w:tc>
       </w:tr>
@@ -1969,7 +1972,94 @@
               </w:numPr>
             </w:pPr>
             <w:r>
-              <w:t>No problems were highlighted for what regards the initialization before usage of object references and constructors calls when new objects are needed.</w:t>
+              <w:rPr>
+                <w:i/>
+              </w:rPr>
+              <w:t>s</w:t>
+            </w:r>
+            <w:r>
+              <w:rPr>
+                <w:i/>
+              </w:rPr>
+              <w:t>ubModule</w:t>
+            </w:r>
+            <w:r>
+              <w:rPr>
+                <w:i/>
+              </w:rPr>
+              <w:t>Infos</w:t>
+            </w:r>
+            <w:r>
+              <w:t xml:space="preserve"> is declared and initialized at line 208. This object is only used at lines 210, 244, 246</w:t>
+            </w:r>
+            <w:r>
+              <w:t xml:space="preserve"> if </w:t>
+            </w:r>
+            <w:r>
+              <w:rPr>
+                <w:i/>
+              </w:rPr>
+              <w:t xml:space="preserve">app.isVirtual() </w:t>
+            </w:r>
+            <w:r>
+              <w:t xml:space="preserve">is false. If </w:t>
+            </w:r>
+            <w:r>
+              <w:rPr>
+                <w:i/>
+              </w:rPr>
+              <w:t xml:space="preserve">app.isVirtual() </w:t>
+            </w:r>
+            <w:r>
+              <w:t xml:space="preserve">is false then </w:t>
+            </w:r>
+            <w:r>
+              <w:rPr>
+                <w:i/>
+              </w:rPr>
+              <w:t>subModuleInfos</w:t>
+            </w:r>
+            <w:r>
+              <w:t xml:space="preserve"> points to </w:t>
+            </w:r>
+            <w:r>
+              <w:rPr>
+                <w:i/>
+              </w:rPr>
+              <w:t xml:space="preserve">getSubModulesForEar(app, type). </w:t>
+            </w:r>
+            <w:r>
+              <w:t xml:space="preserve">It seems that </w:t>
+            </w:r>
+            <w:r>
+              <w:rPr>
+                <w:i/>
+              </w:rPr>
+              <w:t>subModul</w:t>
+            </w:r>
+            <w:r>
+              <w:rPr>
+                <w:i/>
+              </w:rPr>
+              <w:t xml:space="preserve">eInfos </w:t>
+            </w:r>
+            <w:r>
+              <w:t>initialization is only a dirty trick to avoid compile</w:t>
+            </w:r>
+            <w:r>
+              <w:t xml:space="preserve"> time error</w:t>
+            </w:r>
+            <w:r>
+              <w:t xml:space="preserve"> at 242 (</w:t>
+            </w:r>
+            <w:r>
+              <w:t>subModuleInfos might not have been initialized</w:t>
+            </w:r>
+            <w:r>
+              <w:t>).</w:t>
+            </w:r>
+            <w:r>
+              <w:t xml:space="preserve"> </w:t>
             </w:r>
           </w:p>
           <w:p>
@@ -2149,12 +2239,6 @@
               <w:t>is the right one. There not exist wrong method calls.</w:t>
             </w:r>
           </w:p>
-          <w:p>
-            <w:pPr>
-              <w:pStyle w:val="ListParagraph"/>
-              <w:jc w:val="both"/>
-            </w:pPr>
-          </w:p>
         </w:tc>
       </w:tr>
       <w:tr>
@@ -2179,30 +2263,6 @@
               </w:rPr>
               <w:t>Arrays</w:t>
             </w:r>
-            <w:r>
-              <w:rPr>
-                <w:b/>
-                <w:sz w:val="28"/>
-                <w:szCs w:val="28"/>
-              </w:rPr>
-              <w:t xml:space="preserve"> </w:t>
-            </w:r>
-            <w:r>
-              <w:rPr>
-                <w:b/>
-                <w:sz w:val="28"/>
-                <w:szCs w:val="28"/>
-              </w:rPr>
-              <w:t>k</w:t>
-            </w:r>
-            <w:r>
-              <w:rPr>
-                <w:b/>
-                <w:sz w:val="28"/>
-                <w:szCs w:val="28"/>
-              </w:rPr>
-              <w:t>w</w:t>
-            </w:r>
           </w:p>
         </w:tc>
         <w:tc>
@@ -2326,13 +2386,36 @@
             </w:pPr>
             <w:r>
               <w:rPr>
-                <w:color w:val="FF0000"/>
-              </w:rPr>
-              <w:t>DA AGGIUNGERE COLLECTIONS</w:t>
-            </w:r>
-            <w:r>
+                <w:color w:val="000000" w:themeColor="text1"/>
+              </w:rPr>
+              <w:t>No problems were highlighted during analysis for what regards iteration/access on collections</w:t>
+            </w:r>
+            <w:r>
+              <w:rPr>
+                <w:color w:val="000000" w:themeColor="text1"/>
+              </w:rPr>
+              <w:t>.</w:t>
+            </w:r>
+            <w:r>
+              <w:rPr>
+                <w:color w:val="000000" w:themeColor="text1"/>
+              </w:rPr>
+              <w:t xml:space="preserve"> There is only one case of manual collection access at code blocks 244-246</w:t>
+            </w:r>
+            <w:r>
+              <w:rPr>
+                <w:color w:val="000000" w:themeColor="text1"/>
+              </w:rPr>
               <w:t xml:space="preserve"> </w:t>
             </w:r>
+            <w:r>
+              <w:rPr>
+                <w:color w:val="C00000"/>
+              </w:rPr>
+              <w:t>DA CONTINUARE</w:t>
+            </w:r>
+            <w:bookmarkStart w:id="0" w:name="_GoBack"/>
+            <w:bookmarkEnd w:id="0"/>
           </w:p>
         </w:tc>
       </w:tr>
@@ -2543,21 +2626,9 @@
               <w:rPr>
                 <w:i/>
               </w:rPr>
-              <w:t xml:space="preserve">ActionReport context.getActionReport() </w:t>
-            </w:r>
-            <w:r>
-              <w:t xml:space="preserve">(see </w:t>
-            </w:r>
-            <w:r>
-              <w:rPr>
-                <w:color w:val="C00000"/>
-              </w:rPr>
-              <w:t>ASDASD for details)</w:t>
-            </w:r>
-            <w:r>
-              <w:rPr>
-                <w:color w:val="C00000"/>
-              </w:rPr>
+              <w:t>ActionReport context.getActionReport()</w:t>
+            </w:r>
+            <w:r>
               <w:t xml:space="preserve">. </w:t>
             </w:r>
             <w:r>
@@ -2590,22 +2661,8 @@
               <w:rPr>
                 <w:color w:val="000000" w:themeColor="text1"/>
               </w:rPr>
-              <w:t>methods)</w:t>
-            </w:r>
-            <w:bookmarkStart w:id="0" w:name="_GoBack"/>
-            <w:bookmarkEnd w:id="0"/>
-            <w:r>
-              <w:rPr>
-                <w:color w:val="000000" w:themeColor="text1"/>
-              </w:rPr>
-              <w:t>.</w:t>
-            </w:r>
-          </w:p>
-          <w:p>
-            <w:pPr>
-              <w:pStyle w:val="ListParagraph"/>
-              <w:jc w:val="both"/>
-            </w:pPr>
+              <w:t>methods).</w:t>
+            </w:r>
           </w:p>
         </w:tc>
       </w:tr>
@@ -2745,12 +2802,6 @@
             <w:r>
               <w:t>section for more.</w:t>
             </w:r>
-          </w:p>
-          <w:p>
-            <w:pPr>
-              <w:pStyle w:val="ListParagraph"/>
-              <w:jc w:val="both"/>
-            </w:pPr>
           </w:p>
         </w:tc>
       </w:tr>

</xml_diff>